<commit_message>
trabajo en casa 22/10
</commit_message>
<xml_diff>
--- a/SGE/Guion Actividad 01-ERP AHORA-SGE-ALUMNOS.docx
+++ b/SGE/Guion Actividad 01-ERP AHORA-SGE-ALUMNOS.docx
@@ -1,6 +1,6 @@
 
 <file path=word/document.xml><?xml version="1.0" encoding="utf-8"?>
-<w:document xmlns:wpc="http://schemas.microsoft.com/office/word/2010/wordprocessingCanvas" xmlns:cx="http://schemas.microsoft.com/office/drawing/2014/chartex" xmlns:cx1="http://schemas.microsoft.com/office/drawing/2015/9/8/chartex" xmlns:cx2="http://schemas.microsoft.com/office/drawing/2015/10/21/chartex" xmlns:cx3="http://schemas.microsoft.com/office/drawing/2016/5/9/chartex" xmlns:cx4="http://schemas.microsoft.com/office/drawing/2016/5/10/chartex" xmlns:cx5="http://schemas.microsoft.com/office/drawing/2016/5/11/chartex" xmlns:cx6="http://schemas.microsoft.com/office/drawing/2016/5/12/chartex" xmlns:cx7="http://schemas.microsoft.com/office/drawing/2016/5/13/chartex" xmlns:cx8="http://schemas.microsoft.com/office/drawing/2016/5/14/chartex" xmlns:mc="http://schemas.openxmlformats.org/markup-compatibility/2006" xmlns:aink="http://schemas.microsoft.com/office/drawing/2016/ink" xmlns:am3d="http://schemas.microsoft.com/office/drawing/2017/model3d" xmlns:o="urn:schemas-microsoft-com:office:office" xmlns:oel="http://schemas.microsoft.com/office/2019/extlst" xmlns:r="http://schemas.openxmlformats.org/officeDocument/2006/relationships" xmlns:m="http://schemas.openxmlformats.org/officeDocument/2006/math" xmlns:v="urn:schemas-microsoft-com:vml" xmlns:wp14="http://schemas.microsoft.com/office/word/2010/wordprocessingDrawing" xmlns:wp="http://schemas.openxmlformats.org/drawingml/2006/wordprocessingDrawing" xmlns:w10="urn:schemas-microsoft-com:office:word" xmlns:w="http://schemas.openxmlformats.org/wordprocessingml/2006/main" xmlns:w14="http://schemas.microsoft.com/office/word/2010/wordml" xmlns:w15="http://schemas.microsoft.com/office/word/2012/wordml" xmlns:w16cex="http://schemas.microsoft.com/office/word/2018/wordml/cex" xmlns:w16cid="http://schemas.microsoft.com/office/word/2016/wordml/cid" xmlns:w16="http://schemas.microsoft.com/office/word/2018/wordml" xmlns:w16du="http://schemas.microsoft.com/office/word/2023/wordml/word16du" xmlns:w16sdtdh="http://schemas.microsoft.com/office/word/2020/wordml/sdtdatahash" xmlns:w16se="http://schemas.microsoft.com/office/word/2015/wordml/symex" xmlns:wpg="http://schemas.microsoft.com/office/word/2010/wordprocessingGroup" xmlns:wpi="http://schemas.microsoft.com/office/word/2010/wordprocessingInk" xmlns:wne="http://schemas.microsoft.com/office/word/2006/wordml" xmlns:wps="http://schemas.microsoft.com/office/word/2010/wordprocessingShape" mc:Ignorable="w14 w15 w16se w16cid w16 w16cex w16sdtdh w16du wp14">
+<w:document xmlns:wpc="http://schemas.microsoft.com/office/word/2010/wordprocessingCanvas" xmlns:cx="http://schemas.microsoft.com/office/drawing/2014/chartex" xmlns:cx1="http://schemas.microsoft.com/office/drawing/2015/9/8/chartex" xmlns:cx2="http://schemas.microsoft.com/office/drawing/2015/10/21/chartex" xmlns:cx3="http://schemas.microsoft.com/office/drawing/2016/5/9/chartex" xmlns:cx4="http://schemas.microsoft.com/office/drawing/2016/5/10/chartex" xmlns:cx5="http://schemas.microsoft.com/office/drawing/2016/5/11/chartex" xmlns:cx6="http://schemas.microsoft.com/office/drawing/2016/5/12/chartex" xmlns:cx7="http://schemas.microsoft.com/office/drawing/2016/5/13/chartex" xmlns:cx8="http://schemas.microsoft.com/office/drawing/2016/5/14/chartex" xmlns:mc="http://schemas.openxmlformats.org/markup-compatibility/2006" xmlns:aink="http://schemas.microsoft.com/office/drawing/2016/ink" xmlns:am3d="http://schemas.microsoft.com/office/drawing/2017/model3d" xmlns:o="urn:schemas-microsoft-com:office:office" xmlns:r="http://schemas.openxmlformats.org/officeDocument/2006/relationships" xmlns:m="http://schemas.openxmlformats.org/officeDocument/2006/math" xmlns:v="urn:schemas-microsoft-com:vml" xmlns:wp14="http://schemas.microsoft.com/office/word/2010/wordprocessingDrawing" xmlns:wp="http://schemas.openxmlformats.org/drawingml/2006/wordprocessingDrawing" xmlns:w10="urn:schemas-microsoft-com:office:word" xmlns:w="http://schemas.openxmlformats.org/wordprocessingml/2006/main" xmlns:w14="http://schemas.microsoft.com/office/word/2010/wordml" xmlns:w15="http://schemas.microsoft.com/office/word/2012/wordml" xmlns:w16cex="http://schemas.microsoft.com/office/word/2018/wordml/cex" xmlns:w16cid="http://schemas.microsoft.com/office/word/2016/wordml/cid" xmlns:w16="http://schemas.microsoft.com/office/word/2018/wordml" xmlns:w16se="http://schemas.microsoft.com/office/word/2015/wordml/symex" xmlns:wpg="http://schemas.microsoft.com/office/word/2010/wordprocessingGroup" xmlns:wpi="http://schemas.microsoft.com/office/word/2010/wordprocessingInk" xmlns:wne="http://schemas.microsoft.com/office/word/2006/wordml" xmlns:wps="http://schemas.microsoft.com/office/word/2010/wordprocessingShape" mc:Ignorable="w14 w15 w16se w16cid w16 w16cex wp14">
   <w:body>
     <w:p>
       <w:pPr>
@@ -3027,6 +3027,49 @@
     </w:p>
     <w:p>
       <w:pPr>
+        <w:ind w:left="360"/>
+      </w:pPr>
+      <w:r>
+        <w:lastRenderedPageBreak/>
+        <w:drawing>
+          <wp:inline distT="0" distB="0" distL="0" distR="0" wp14:anchorId="7D12AE8C" wp14:editId="41CC70AA">
+            <wp:extent cx="5400040" cy="2126615"/>
+            <wp:effectExtent l="0" t="0" r="0" b="6985"/>
+            <wp:docPr id="1" name="Imagen 1"/>
+            <wp:cNvGraphicFramePr>
+              <a:graphicFrameLocks xmlns:a="http://schemas.openxmlformats.org/drawingml/2006/main" noChangeAspect="1"/>
+            </wp:cNvGraphicFramePr>
+            <a:graphic xmlns:a="http://schemas.openxmlformats.org/drawingml/2006/main">
+              <a:graphicData uri="http://schemas.openxmlformats.org/drawingml/2006/picture">
+                <pic:pic xmlns:pic="http://schemas.openxmlformats.org/drawingml/2006/picture">
+                  <pic:nvPicPr>
+                    <pic:cNvPr id="1" name=""/>
+                    <pic:cNvPicPr/>
+                  </pic:nvPicPr>
+                  <pic:blipFill>
+                    <a:blip r:embed="rId33"/>
+                    <a:stretch>
+                      <a:fillRect/>
+                    </a:stretch>
+                  </pic:blipFill>
+                  <pic:spPr>
+                    <a:xfrm>
+                      <a:off x="0" y="0"/>
+                      <a:ext cx="5400040" cy="2126615"/>
+                    </a:xfrm>
+                    <a:prstGeom prst="rect">
+                      <a:avLst/>
+                    </a:prstGeom>
+                  </pic:spPr>
+                </pic:pic>
+              </a:graphicData>
+            </a:graphic>
+          </wp:inline>
+        </w:drawing>
+      </w:r>
+    </w:p>
+    <w:p>
+      <w:pPr>
         <w:spacing w:after="0" w:line="240" w:lineRule="auto"/>
         <w:rPr>
           <w:lang w:val="es-ES_tradnl"/>
@@ -3195,6 +3238,7 @@
       </w:r>
     </w:p>
     <w:p/>
+    <w:p/>
     <w:p>
       <w:r>
         <w:t>Nombre: Antonio Cuenca Medina</w:t>
@@ -3252,6 +3296,85 @@
           <w:highlight w:val="yellow"/>
         </w:rPr>
         <w:t>Tipo de persona: Física</w:t>
+      </w:r>
+    </w:p>
+    <w:p>
+      <w:r>
+        <w:lastRenderedPageBreak/>
+        <w:drawing>
+          <wp:inline distT="0" distB="0" distL="0" distR="0" wp14:anchorId="466A71A2" wp14:editId="4620DCBA">
+            <wp:extent cx="3500651" cy="3500651"/>
+            <wp:effectExtent l="0" t="0" r="5080" b="5080"/>
+            <wp:docPr id="4" name="Imagen 4"/>
+            <wp:cNvGraphicFramePr>
+              <a:graphicFrameLocks xmlns:a="http://schemas.openxmlformats.org/drawingml/2006/main" noChangeAspect="1"/>
+            </wp:cNvGraphicFramePr>
+            <a:graphic xmlns:a="http://schemas.openxmlformats.org/drawingml/2006/main">
+              <a:graphicData uri="http://schemas.openxmlformats.org/drawingml/2006/picture">
+                <pic:pic xmlns:pic="http://schemas.openxmlformats.org/drawingml/2006/picture">
+                  <pic:nvPicPr>
+                    <pic:cNvPr id="1" name=""/>
+                    <pic:cNvPicPr/>
+                  </pic:nvPicPr>
+                  <pic:blipFill>
+                    <a:blip r:embed="rId34"/>
+                    <a:stretch>
+                      <a:fillRect/>
+                    </a:stretch>
+                  </pic:blipFill>
+                  <pic:spPr>
+                    <a:xfrm>
+                      <a:off x="0" y="0"/>
+                      <a:ext cx="3514251" cy="3514251"/>
+                    </a:xfrm>
+                    <a:prstGeom prst="rect">
+                      <a:avLst/>
+                    </a:prstGeom>
+                  </pic:spPr>
+                </pic:pic>
+              </a:graphicData>
+            </a:graphic>
+          </wp:inline>
+        </w:drawing>
+      </w:r>
+    </w:p>
+    <w:p>
+      <w:r>
+        <w:drawing>
+          <wp:inline distT="0" distB="0" distL="0" distR="0" wp14:anchorId="7BAFF723" wp14:editId="596A9136">
+            <wp:extent cx="3758887" cy="3254991"/>
+            <wp:effectExtent l="0" t="0" r="0" b="3175"/>
+            <wp:docPr id="5" name="Imagen 5"/>
+            <wp:cNvGraphicFramePr>
+              <a:graphicFrameLocks xmlns:a="http://schemas.openxmlformats.org/drawingml/2006/main" noChangeAspect="1"/>
+            </wp:cNvGraphicFramePr>
+            <a:graphic xmlns:a="http://schemas.openxmlformats.org/drawingml/2006/main">
+              <a:graphicData uri="http://schemas.openxmlformats.org/drawingml/2006/picture">
+                <pic:pic xmlns:pic="http://schemas.openxmlformats.org/drawingml/2006/picture">
+                  <pic:nvPicPr>
+                    <pic:cNvPr id="1" name=""/>
+                    <pic:cNvPicPr/>
+                  </pic:nvPicPr>
+                  <pic:blipFill>
+                    <a:blip r:embed="rId35"/>
+                    <a:stretch>
+                      <a:fillRect/>
+                    </a:stretch>
+                  </pic:blipFill>
+                  <pic:spPr>
+                    <a:xfrm>
+                      <a:off x="0" y="0"/>
+                      <a:ext cx="3795468" cy="3286668"/>
+                    </a:xfrm>
+                    <a:prstGeom prst="rect">
+                      <a:avLst/>
+                    </a:prstGeom>
+                  </pic:spPr>
+                </pic:pic>
+              </a:graphicData>
+            </a:graphic>
+          </wp:inline>
+        </w:drawing>
       </w:r>
     </w:p>
     <w:p/>
@@ -3263,7 +3386,6 @@
     </w:p>
     <w:p>
       <w:r>
-        <w:lastRenderedPageBreak/>
         <w:t>Para ello tendremos que dar de alta estos proveedores</w:t>
       </w:r>
     </w:p>
@@ -3313,6 +3435,44 @@
       <w:pPr>
         <w:spacing w:after="0" w:line="240" w:lineRule="auto"/>
       </w:pPr>
+      <w:r>
+        <w:lastRenderedPageBreak/>
+        <w:drawing>
+          <wp:inline distT="0" distB="0" distL="0" distR="0" wp14:anchorId="2CD03DDB" wp14:editId="3F81A43F">
+            <wp:extent cx="4085987" cy="3609833"/>
+            <wp:effectExtent l="0" t="0" r="0" b="0"/>
+            <wp:docPr id="10" name="Imagen 10"/>
+            <wp:cNvGraphicFramePr>
+              <a:graphicFrameLocks xmlns:a="http://schemas.openxmlformats.org/drawingml/2006/main" noChangeAspect="1"/>
+            </wp:cNvGraphicFramePr>
+            <a:graphic xmlns:a="http://schemas.openxmlformats.org/drawingml/2006/main">
+              <a:graphicData uri="http://schemas.openxmlformats.org/drawingml/2006/picture">
+                <pic:pic xmlns:pic="http://schemas.openxmlformats.org/drawingml/2006/picture">
+                  <pic:nvPicPr>
+                    <pic:cNvPr id="1" name=""/>
+                    <pic:cNvPicPr/>
+                  </pic:nvPicPr>
+                  <pic:blipFill>
+                    <a:blip r:embed="rId36"/>
+                    <a:stretch>
+                      <a:fillRect/>
+                    </a:stretch>
+                  </pic:blipFill>
+                  <pic:spPr>
+                    <a:xfrm>
+                      <a:off x="0" y="0"/>
+                      <a:ext cx="4107613" cy="3628939"/>
+                    </a:xfrm>
+                    <a:prstGeom prst="rect">
+                      <a:avLst/>
+                    </a:prstGeom>
+                  </pic:spPr>
+                </pic:pic>
+              </a:graphicData>
+            </a:graphic>
+          </wp:inline>
+        </w:drawing>
+      </w:r>
     </w:p>
     <w:p>
       <w:pPr>
@@ -3508,7 +3668,7 @@
 </file>
 
 <file path=word/endnotes.xml><?xml version="1.0" encoding="utf-8"?>
-<w:endnotes xmlns:wpc="http://schemas.microsoft.com/office/word/2010/wordprocessingCanvas" xmlns:cx="http://schemas.microsoft.com/office/drawing/2014/chartex" xmlns:cx1="http://schemas.microsoft.com/office/drawing/2015/9/8/chartex" xmlns:cx2="http://schemas.microsoft.com/office/drawing/2015/10/21/chartex" xmlns:cx3="http://schemas.microsoft.com/office/drawing/2016/5/9/chartex" xmlns:cx4="http://schemas.microsoft.com/office/drawing/2016/5/10/chartex" xmlns:cx5="http://schemas.microsoft.com/office/drawing/2016/5/11/chartex" xmlns:cx6="http://schemas.microsoft.com/office/drawing/2016/5/12/chartex" xmlns:cx7="http://schemas.microsoft.com/office/drawing/2016/5/13/chartex" xmlns:cx8="http://schemas.microsoft.com/office/drawing/2016/5/14/chartex" xmlns:mc="http://schemas.openxmlformats.org/markup-compatibility/2006" xmlns:aink="http://schemas.microsoft.com/office/drawing/2016/ink" xmlns:am3d="http://schemas.microsoft.com/office/drawing/2017/model3d" xmlns:o="urn:schemas-microsoft-com:office:office" xmlns:oel="http://schemas.microsoft.com/office/2019/extlst" xmlns:r="http://schemas.openxmlformats.org/officeDocument/2006/relationships" xmlns:m="http://schemas.openxmlformats.org/officeDocument/2006/math" xmlns:v="urn:schemas-microsoft-com:vml" xmlns:wp14="http://schemas.microsoft.com/office/word/2010/wordprocessingDrawing" xmlns:wp="http://schemas.openxmlformats.org/drawingml/2006/wordprocessingDrawing" xmlns:w10="urn:schemas-microsoft-com:office:word" xmlns:w="http://schemas.openxmlformats.org/wordprocessingml/2006/main" xmlns:w14="http://schemas.microsoft.com/office/word/2010/wordml" xmlns:w15="http://schemas.microsoft.com/office/word/2012/wordml" xmlns:w16cex="http://schemas.microsoft.com/office/word/2018/wordml/cex" xmlns:w16cid="http://schemas.microsoft.com/office/word/2016/wordml/cid" xmlns:w16="http://schemas.microsoft.com/office/word/2018/wordml" xmlns:w16du="http://schemas.microsoft.com/office/word/2023/wordml/word16du" xmlns:w16sdtdh="http://schemas.microsoft.com/office/word/2020/wordml/sdtdatahash" xmlns:w16se="http://schemas.microsoft.com/office/word/2015/wordml/symex" xmlns:wpg="http://schemas.microsoft.com/office/word/2010/wordprocessingGroup" xmlns:wpi="http://schemas.microsoft.com/office/word/2010/wordprocessingInk" xmlns:wne="http://schemas.microsoft.com/office/word/2006/wordml" xmlns:wps="http://schemas.microsoft.com/office/word/2010/wordprocessingShape" mc:Ignorable="w14 w15 w16se w16cid w16 w16cex w16sdtdh w16du wp14">
+<w:endnotes xmlns:wpc="http://schemas.microsoft.com/office/word/2010/wordprocessingCanvas" xmlns:cx="http://schemas.microsoft.com/office/drawing/2014/chartex" xmlns:cx1="http://schemas.microsoft.com/office/drawing/2015/9/8/chartex" xmlns:cx2="http://schemas.microsoft.com/office/drawing/2015/10/21/chartex" xmlns:cx3="http://schemas.microsoft.com/office/drawing/2016/5/9/chartex" xmlns:cx4="http://schemas.microsoft.com/office/drawing/2016/5/10/chartex" xmlns:cx5="http://schemas.microsoft.com/office/drawing/2016/5/11/chartex" xmlns:cx6="http://schemas.microsoft.com/office/drawing/2016/5/12/chartex" xmlns:cx7="http://schemas.microsoft.com/office/drawing/2016/5/13/chartex" xmlns:cx8="http://schemas.microsoft.com/office/drawing/2016/5/14/chartex" xmlns:mc="http://schemas.openxmlformats.org/markup-compatibility/2006" xmlns:aink="http://schemas.microsoft.com/office/drawing/2016/ink" xmlns:am3d="http://schemas.microsoft.com/office/drawing/2017/model3d" xmlns:o="urn:schemas-microsoft-com:office:office" xmlns:r="http://schemas.openxmlformats.org/officeDocument/2006/relationships" xmlns:m="http://schemas.openxmlformats.org/officeDocument/2006/math" xmlns:v="urn:schemas-microsoft-com:vml" xmlns:wp14="http://schemas.microsoft.com/office/word/2010/wordprocessingDrawing" xmlns:wp="http://schemas.openxmlformats.org/drawingml/2006/wordprocessingDrawing" xmlns:w10="urn:schemas-microsoft-com:office:word" xmlns:w="http://schemas.openxmlformats.org/wordprocessingml/2006/main" xmlns:w14="http://schemas.microsoft.com/office/word/2010/wordml" xmlns:w15="http://schemas.microsoft.com/office/word/2012/wordml" xmlns:w16cex="http://schemas.microsoft.com/office/word/2018/wordml/cex" xmlns:w16cid="http://schemas.microsoft.com/office/word/2016/wordml/cid" xmlns:w16="http://schemas.microsoft.com/office/word/2018/wordml" xmlns:w16se="http://schemas.microsoft.com/office/word/2015/wordml/symex" xmlns:wpg="http://schemas.microsoft.com/office/word/2010/wordprocessingGroup" xmlns:wpi="http://schemas.microsoft.com/office/word/2010/wordprocessingInk" xmlns:wne="http://schemas.microsoft.com/office/word/2006/wordml" xmlns:wps="http://schemas.microsoft.com/office/word/2010/wordprocessingShape" mc:Ignorable="w14 w15 w16se w16cid w16 w16cex wp14">
   <w:endnote w:type="separator" w:id="-1">
     <w:p>
       <w:r>
@@ -3527,7 +3687,7 @@
 </file>
 
 <file path=word/footnotes.xml><?xml version="1.0" encoding="utf-8"?>
-<w:footnotes xmlns:wpc="http://schemas.microsoft.com/office/word/2010/wordprocessingCanvas" xmlns:cx="http://schemas.microsoft.com/office/drawing/2014/chartex" xmlns:cx1="http://schemas.microsoft.com/office/drawing/2015/9/8/chartex" xmlns:cx2="http://schemas.microsoft.com/office/drawing/2015/10/21/chartex" xmlns:cx3="http://schemas.microsoft.com/office/drawing/2016/5/9/chartex" xmlns:cx4="http://schemas.microsoft.com/office/drawing/2016/5/10/chartex" xmlns:cx5="http://schemas.microsoft.com/office/drawing/2016/5/11/chartex" xmlns:cx6="http://schemas.microsoft.com/office/drawing/2016/5/12/chartex" xmlns:cx7="http://schemas.microsoft.com/office/drawing/2016/5/13/chartex" xmlns:cx8="http://schemas.microsoft.com/office/drawing/2016/5/14/chartex" xmlns:mc="http://schemas.openxmlformats.org/markup-compatibility/2006" xmlns:aink="http://schemas.microsoft.com/office/drawing/2016/ink" xmlns:am3d="http://schemas.microsoft.com/office/drawing/2017/model3d" xmlns:o="urn:schemas-microsoft-com:office:office" xmlns:oel="http://schemas.microsoft.com/office/2019/extlst" xmlns:r="http://schemas.openxmlformats.org/officeDocument/2006/relationships" xmlns:m="http://schemas.openxmlformats.org/officeDocument/2006/math" xmlns:v="urn:schemas-microsoft-com:vml" xmlns:wp14="http://schemas.microsoft.com/office/word/2010/wordprocessingDrawing" xmlns:wp="http://schemas.openxmlformats.org/drawingml/2006/wordprocessingDrawing" xmlns:w10="urn:schemas-microsoft-com:office:word" xmlns:w="http://schemas.openxmlformats.org/wordprocessingml/2006/main" xmlns:w14="http://schemas.microsoft.com/office/word/2010/wordml" xmlns:w15="http://schemas.microsoft.com/office/word/2012/wordml" xmlns:w16cex="http://schemas.microsoft.com/office/word/2018/wordml/cex" xmlns:w16cid="http://schemas.microsoft.com/office/word/2016/wordml/cid" xmlns:w16="http://schemas.microsoft.com/office/word/2018/wordml" xmlns:w16du="http://schemas.microsoft.com/office/word/2023/wordml/word16du" xmlns:w16sdtdh="http://schemas.microsoft.com/office/word/2020/wordml/sdtdatahash" xmlns:w16se="http://schemas.microsoft.com/office/word/2015/wordml/symex" xmlns:wpg="http://schemas.microsoft.com/office/word/2010/wordprocessingGroup" xmlns:wpi="http://schemas.microsoft.com/office/word/2010/wordprocessingInk" xmlns:wne="http://schemas.microsoft.com/office/word/2006/wordml" xmlns:wps="http://schemas.microsoft.com/office/word/2010/wordprocessingShape" mc:Ignorable="w14 w15 w16se w16cid w16 w16cex w16sdtdh w16du wp14">
+<w:footnotes xmlns:wpc="http://schemas.microsoft.com/office/word/2010/wordprocessingCanvas" xmlns:cx="http://schemas.microsoft.com/office/drawing/2014/chartex" xmlns:cx1="http://schemas.microsoft.com/office/drawing/2015/9/8/chartex" xmlns:cx2="http://schemas.microsoft.com/office/drawing/2015/10/21/chartex" xmlns:cx3="http://schemas.microsoft.com/office/drawing/2016/5/9/chartex" xmlns:cx4="http://schemas.microsoft.com/office/drawing/2016/5/10/chartex" xmlns:cx5="http://schemas.microsoft.com/office/drawing/2016/5/11/chartex" xmlns:cx6="http://schemas.microsoft.com/office/drawing/2016/5/12/chartex" xmlns:cx7="http://schemas.microsoft.com/office/drawing/2016/5/13/chartex" xmlns:cx8="http://schemas.microsoft.com/office/drawing/2016/5/14/chartex" xmlns:mc="http://schemas.openxmlformats.org/markup-compatibility/2006" xmlns:aink="http://schemas.microsoft.com/office/drawing/2016/ink" xmlns:am3d="http://schemas.microsoft.com/office/drawing/2017/model3d" xmlns:o="urn:schemas-microsoft-com:office:office" xmlns:r="http://schemas.openxmlformats.org/officeDocument/2006/relationships" xmlns:m="http://schemas.openxmlformats.org/officeDocument/2006/math" xmlns:v="urn:schemas-microsoft-com:vml" xmlns:wp14="http://schemas.microsoft.com/office/word/2010/wordprocessingDrawing" xmlns:wp="http://schemas.openxmlformats.org/drawingml/2006/wordprocessingDrawing" xmlns:w10="urn:schemas-microsoft-com:office:word" xmlns:w="http://schemas.openxmlformats.org/wordprocessingml/2006/main" xmlns:w14="http://schemas.microsoft.com/office/word/2010/wordml" xmlns:w15="http://schemas.microsoft.com/office/word/2012/wordml" xmlns:w16cex="http://schemas.microsoft.com/office/word/2018/wordml/cex" xmlns:w16cid="http://schemas.microsoft.com/office/word/2016/wordml/cid" xmlns:w16="http://schemas.microsoft.com/office/word/2018/wordml" xmlns:w16se="http://schemas.microsoft.com/office/word/2015/wordml/symex" xmlns:wpg="http://schemas.microsoft.com/office/word/2010/wordprocessingGroup" xmlns:wpi="http://schemas.microsoft.com/office/word/2010/wordprocessingInk" xmlns:wne="http://schemas.microsoft.com/office/word/2006/wordml" xmlns:wps="http://schemas.microsoft.com/office/word/2010/wordprocessingShape" mc:Ignorable="w14 w15 w16se w16cid w16 w16cex wp14">
   <w:footnote w:type="separator" w:id="-1">
     <w:p>
       <w:r>
@@ -3546,7 +3706,7 @@
 </file>
 
 <file path=word/numbering.xml><?xml version="1.0" encoding="utf-8"?>
-<w:numbering xmlns:wpc="http://schemas.microsoft.com/office/word/2010/wordprocessingCanvas" xmlns:cx="http://schemas.microsoft.com/office/drawing/2014/chartex" xmlns:cx1="http://schemas.microsoft.com/office/drawing/2015/9/8/chartex" xmlns:cx2="http://schemas.microsoft.com/office/drawing/2015/10/21/chartex" xmlns:cx3="http://schemas.microsoft.com/office/drawing/2016/5/9/chartex" xmlns:cx4="http://schemas.microsoft.com/office/drawing/2016/5/10/chartex" xmlns:cx5="http://schemas.microsoft.com/office/drawing/2016/5/11/chartex" xmlns:cx6="http://schemas.microsoft.com/office/drawing/2016/5/12/chartex" xmlns:cx7="http://schemas.microsoft.com/office/drawing/2016/5/13/chartex" xmlns:cx8="http://schemas.microsoft.com/office/drawing/2016/5/14/chartex" xmlns:mc="http://schemas.openxmlformats.org/markup-compatibility/2006" xmlns:aink="http://schemas.microsoft.com/office/drawing/2016/ink" xmlns:am3d="http://schemas.microsoft.com/office/drawing/2017/model3d" xmlns:o="urn:schemas-microsoft-com:office:office" xmlns:oel="http://schemas.microsoft.com/office/2019/extlst" xmlns:r="http://schemas.openxmlformats.org/officeDocument/2006/relationships" xmlns:m="http://schemas.openxmlformats.org/officeDocument/2006/math" xmlns:v="urn:schemas-microsoft-com:vml" xmlns:wp14="http://schemas.microsoft.com/office/word/2010/wordprocessingDrawing" xmlns:wp="http://schemas.openxmlformats.org/drawingml/2006/wordprocessingDrawing" xmlns:w10="urn:schemas-microsoft-com:office:word" xmlns:w="http://schemas.openxmlformats.org/wordprocessingml/2006/main" xmlns:w14="http://schemas.microsoft.com/office/word/2010/wordml" xmlns:w15="http://schemas.microsoft.com/office/word/2012/wordml" xmlns:w16cex="http://schemas.microsoft.com/office/word/2018/wordml/cex" xmlns:w16cid="http://schemas.microsoft.com/office/word/2016/wordml/cid" xmlns:w16="http://schemas.microsoft.com/office/word/2018/wordml" xmlns:w16du="http://schemas.microsoft.com/office/word/2023/wordml/word16du" xmlns:w16sdtdh="http://schemas.microsoft.com/office/word/2020/wordml/sdtdatahash" xmlns:w16se="http://schemas.microsoft.com/office/word/2015/wordml/symex" xmlns:wpg="http://schemas.microsoft.com/office/word/2010/wordprocessingGroup" xmlns:wpi="http://schemas.microsoft.com/office/word/2010/wordprocessingInk" xmlns:wne="http://schemas.microsoft.com/office/word/2006/wordml" xmlns:wps="http://schemas.microsoft.com/office/word/2010/wordprocessingShape" mc:Ignorable="w14 w15 w16se w16cid w16 w16cex w16sdtdh w16du wp14">
+<w:numbering xmlns:wpc="http://schemas.microsoft.com/office/word/2010/wordprocessingCanvas" xmlns:cx="http://schemas.microsoft.com/office/drawing/2014/chartex" xmlns:cx1="http://schemas.microsoft.com/office/drawing/2015/9/8/chartex" xmlns:cx2="http://schemas.microsoft.com/office/drawing/2015/10/21/chartex" xmlns:cx3="http://schemas.microsoft.com/office/drawing/2016/5/9/chartex" xmlns:cx4="http://schemas.microsoft.com/office/drawing/2016/5/10/chartex" xmlns:cx5="http://schemas.microsoft.com/office/drawing/2016/5/11/chartex" xmlns:cx6="http://schemas.microsoft.com/office/drawing/2016/5/12/chartex" xmlns:cx7="http://schemas.microsoft.com/office/drawing/2016/5/13/chartex" xmlns:cx8="http://schemas.microsoft.com/office/drawing/2016/5/14/chartex" xmlns:mc="http://schemas.openxmlformats.org/markup-compatibility/2006" xmlns:aink="http://schemas.microsoft.com/office/drawing/2016/ink" xmlns:am3d="http://schemas.microsoft.com/office/drawing/2017/model3d" xmlns:o="urn:schemas-microsoft-com:office:office" xmlns:r="http://schemas.openxmlformats.org/officeDocument/2006/relationships" xmlns:m="http://schemas.openxmlformats.org/officeDocument/2006/math" xmlns:v="urn:schemas-microsoft-com:vml" xmlns:wp14="http://schemas.microsoft.com/office/word/2010/wordprocessingDrawing" xmlns:wp="http://schemas.openxmlformats.org/drawingml/2006/wordprocessingDrawing" xmlns:w10="urn:schemas-microsoft-com:office:word" xmlns:w="http://schemas.openxmlformats.org/wordprocessingml/2006/main" xmlns:w14="http://schemas.microsoft.com/office/word/2010/wordml" xmlns:w15="http://schemas.microsoft.com/office/word/2012/wordml" xmlns:w16cex="http://schemas.microsoft.com/office/word/2018/wordml/cex" xmlns:w16cid="http://schemas.microsoft.com/office/word/2016/wordml/cid" xmlns:w16="http://schemas.microsoft.com/office/word/2018/wordml" xmlns:w16se="http://schemas.microsoft.com/office/word/2015/wordml/symex" xmlns:wpg="http://schemas.microsoft.com/office/word/2010/wordprocessingGroup" xmlns:wpi="http://schemas.microsoft.com/office/word/2010/wordprocessingInk" xmlns:wne="http://schemas.microsoft.com/office/word/2006/wordml" xmlns:wps="http://schemas.microsoft.com/office/word/2010/wordprocessingShape" mc:Ignorable="w14 w15 w16se w16cid w16 w16cex wp14">
   <w:abstractNum w:abstractNumId="0" w15:restartNumberingAfterBreak="0">
     <w:nsid w:val="FFFFFF89"/>
     <w:multiLevelType w:val="singleLevel"/>
@@ -4633,37 +4793,37 @@
       </w:rPr>
     </w:lvl>
   </w:abstractNum>
-  <w:num w:numId="1" w16cid:durableId="365370379">
+  <w:num w:numId="1">
     <w:abstractNumId w:val="0"/>
   </w:num>
-  <w:num w:numId="2" w16cid:durableId="1108355815">
+  <w:num w:numId="2">
     <w:abstractNumId w:val="9"/>
   </w:num>
-  <w:num w:numId="3" w16cid:durableId="1833183028">
+  <w:num w:numId="3">
     <w:abstractNumId w:val="7"/>
   </w:num>
-  <w:num w:numId="4" w16cid:durableId="1312635374">
+  <w:num w:numId="4">
     <w:abstractNumId w:val="10"/>
   </w:num>
-  <w:num w:numId="5" w16cid:durableId="6560311">
+  <w:num w:numId="5">
     <w:abstractNumId w:val="8"/>
   </w:num>
-  <w:num w:numId="6" w16cid:durableId="1233193936">
+  <w:num w:numId="6">
     <w:abstractNumId w:val="3"/>
   </w:num>
-  <w:num w:numId="7" w16cid:durableId="1779565510">
+  <w:num w:numId="7">
     <w:abstractNumId w:val="11"/>
   </w:num>
-  <w:num w:numId="8" w16cid:durableId="322394214">
+  <w:num w:numId="8">
     <w:abstractNumId w:val="2"/>
   </w:num>
-  <w:num w:numId="9" w16cid:durableId="1909683656">
+  <w:num w:numId="9">
     <w:abstractNumId w:val="6"/>
   </w:num>
-  <w:num w:numId="10" w16cid:durableId="2048987818">
+  <w:num w:numId="10">
     <w:abstractNumId w:val="5"/>
   </w:num>
-  <w:num w:numId="11" w16cid:durableId="1051029111">
+  <w:num w:numId="11">
     <w:abstractNumId w:val="4"/>
   </w:num>
   <w:numIdMacAtCleanup w:val="3"/>
@@ -4671,7 +4831,7 @@
 </file>
 
 <file path=word/styles.xml><?xml version="1.0" encoding="utf-8"?>
-<w:styles xmlns:mc="http://schemas.openxmlformats.org/markup-compatibility/2006" xmlns:r="http://schemas.openxmlformats.org/officeDocument/2006/relationships" xmlns:w="http://schemas.openxmlformats.org/wordprocessingml/2006/main" xmlns:w14="http://schemas.microsoft.com/office/word/2010/wordml" xmlns:w15="http://schemas.microsoft.com/office/word/2012/wordml" xmlns:w16cex="http://schemas.microsoft.com/office/word/2018/wordml/cex" xmlns:w16cid="http://schemas.microsoft.com/office/word/2016/wordml/cid" xmlns:w16="http://schemas.microsoft.com/office/word/2018/wordml" xmlns:w16du="http://schemas.microsoft.com/office/word/2023/wordml/word16du" xmlns:w16sdtdh="http://schemas.microsoft.com/office/word/2020/wordml/sdtdatahash" xmlns:w16se="http://schemas.microsoft.com/office/word/2015/wordml/symex" mc:Ignorable="w14 w15 w16se w16cid w16 w16cex w16sdtdh w16du">
+<w:styles xmlns:mc="http://schemas.openxmlformats.org/markup-compatibility/2006" xmlns:r="http://schemas.openxmlformats.org/officeDocument/2006/relationships" xmlns:w="http://schemas.openxmlformats.org/wordprocessingml/2006/main" xmlns:w14="http://schemas.microsoft.com/office/word/2010/wordml" xmlns:w15="http://schemas.microsoft.com/office/word/2012/wordml" xmlns:w16cex="http://schemas.microsoft.com/office/word/2018/wordml/cex" xmlns:w16cid="http://schemas.microsoft.com/office/word/2016/wordml/cid" xmlns:w16="http://schemas.microsoft.com/office/word/2018/wordml" xmlns:w16se="http://schemas.microsoft.com/office/word/2015/wordml/symex" mc:Ignorable="w14 w15 w16se w16cid w16 w16cex">
   <w:docDefaults>
     <w:rPrDefault>
       <w:rPr>

</xml_diff>